<commit_message>
fix #34762, #34583, #28255
</commit_message>
<xml_diff>
--- a/app/views/testkit_export/pmi.docx
+++ b/app/views/testkit_export/pmi.docx
@@ -13,8 +13,6 @@
           <w:szCs w:val="28"/>
         </w:rPr>
       </w:pPr>
-      <w:bookmarkStart w:id="0" w:name="_GoBack"/>
-      <w:bookmarkEnd w:id="0"/>
       <w:r>
         <w:rPr>
           <w:rFonts w:cs="Times New Roman"/>
@@ -1516,6 +1514,8 @@
                 <w:rFonts w:cs="Times New Roman"/>
               </w:rPr>
             </w:pPr>
+            <w:bookmarkStart w:id="0" w:name="_GoBack"/>
+            <w:bookmarkEnd w:id="0"/>
           </w:p>
         </w:tc>
         <w:tc>
@@ -2775,17 +2775,17 @@
   <w:abstractNum w:abstractNumId="3" w15:restartNumberingAfterBreak="0">
     <w:nsid w:val="10D26B99"/>
     <w:multiLevelType w:val="multilevel"/>
-    <w:tmpl w:val="4A727A02"/>
+    <w:tmpl w:val="57280000"/>
     <w:lvl w:ilvl="0">
       <w:start w:val="1"/>
-      <w:numFmt w:val="bullet"/>
-      <w:lvlText w:val=""/>
+      <w:numFmt w:val="decimal"/>
+      <w:lvlText w:val="%1."/>
       <w:lvlJc w:val="left"/>
       <w:pPr>
         <w:ind w:left="360" w:hanging="360"/>
       </w:pPr>
       <w:rPr>
-        <w:rFonts w:ascii="Wingdings" w:hAnsi="Wingdings" w:hint="default"/>
+        <w:rFonts w:hint="default"/>
       </w:rPr>
     </w:lvl>
     <w:lvl w:ilvl="1">
@@ -4319,33 +4319,6 @@
   </w:num>
   <w:num w:numId="5">
     <w:abstractNumId w:val="3"/>
-    <w:lvlOverride w:ilvl="0">
-      <w:startOverride w:val="1"/>
-    </w:lvlOverride>
-    <w:lvlOverride w:ilvl="1">
-      <w:startOverride w:val="1"/>
-    </w:lvlOverride>
-    <w:lvlOverride w:ilvl="2">
-      <w:startOverride w:val="1"/>
-    </w:lvlOverride>
-    <w:lvlOverride w:ilvl="3">
-      <w:startOverride w:val="1"/>
-    </w:lvlOverride>
-    <w:lvlOverride w:ilvl="4">
-      <w:startOverride w:val="1"/>
-    </w:lvlOverride>
-    <w:lvlOverride w:ilvl="5">
-      <w:startOverride w:val="1"/>
-    </w:lvlOverride>
-    <w:lvlOverride w:ilvl="6">
-      <w:startOverride w:val="1"/>
-    </w:lvlOverride>
-    <w:lvlOverride w:ilvl="7">
-      <w:startOverride w:val="1"/>
-    </w:lvlOverride>
-    <w:lvlOverride w:ilvl="8">
-      <w:startOverride w:val="1"/>
-    </w:lvlOverride>
   </w:num>
   <w:num w:numId="6">
     <w:abstractNumId w:val="13"/>

</xml_diff>